<commit_message>
JUnit Test Cases & Doc updates
</commit_message>
<xml_diff>
--- a/Technical Documentation.docx
+++ b/Technical Documentation.docx
@@ -52,7 +52,7 @@
           <w:r>
             <w:fldChar w:fldCharType="separate"/>
           </w:r>
-          <w:hyperlink w:anchor="_Toc111414379" w:history="1">
+          <w:hyperlink w:anchor="_Toc111423660" w:history="1">
             <w:r>
               <w:rPr>
                 <w:rStyle w:val="Hyperlink"/>
@@ -80,7 +80,7 @@
                 <w:noProof/>
                 <w:webHidden/>
               </w:rPr>
-              <w:instrText xml:space="preserve"> PAGEREF _Toc111414379 \h </w:instrText>
+              <w:instrText xml:space="preserve"> PAGEREF _Toc111423660 \h </w:instrText>
             </w:r>
             <w:r>
               <w:rPr>
@@ -122,7 +122,7 @@
               <w:noProof/>
             </w:rPr>
           </w:pPr>
-          <w:hyperlink w:anchor="_Toc111414380" w:history="1">
+          <w:hyperlink w:anchor="_Toc111423661" w:history="1">
             <w:r>
               <w:rPr>
                 <w:rStyle w:val="Hyperlink"/>
@@ -150,7 +150,7 @@
                 <w:noProof/>
                 <w:webHidden/>
               </w:rPr>
-              <w:instrText xml:space="preserve"> PAGEREF _Toc111414380 \h </w:instrText>
+              <w:instrText xml:space="preserve"> PAGEREF _Toc111423661 \h </w:instrText>
             </w:r>
             <w:r>
               <w:rPr>
@@ -192,7 +192,7 @@
               <w:noProof/>
             </w:rPr>
           </w:pPr>
-          <w:hyperlink w:anchor="_Toc111414381" w:history="1">
+          <w:hyperlink w:anchor="_Toc111423662" w:history="1">
             <w:r>
               <w:rPr>
                 <w:rStyle w:val="Hyperlink"/>
@@ -219,7 +219,7 @@
                 <w:noProof/>
                 <w:webHidden/>
               </w:rPr>
-              <w:instrText xml:space="preserve"> PAGEREF _Toc111414381 \h </w:instrText>
+              <w:instrText xml:space="preserve"> PAGEREF _Toc111423662 \h </w:instrText>
             </w:r>
             <w:r>
               <w:rPr>
@@ -261,7 +261,7 @@
               <w:noProof/>
             </w:rPr>
           </w:pPr>
-          <w:hyperlink w:anchor="_Toc111414382" w:history="1">
+          <w:hyperlink w:anchor="_Toc111423663" w:history="1">
             <w:r>
               <w:rPr>
                 <w:rStyle w:val="Hyperlink"/>
@@ -288,7 +288,7 @@
                 <w:noProof/>
                 <w:webHidden/>
               </w:rPr>
-              <w:instrText xml:space="preserve"> PAGEREF _Toc111414382 \h </w:instrText>
+              <w:instrText xml:space="preserve"> PAGEREF _Toc111423663 \h </w:instrText>
             </w:r>
             <w:r>
               <w:rPr>
@@ -330,7 +330,7 @@
               <w:noProof/>
             </w:rPr>
           </w:pPr>
-          <w:hyperlink w:anchor="_Toc111414383" w:history="1">
+          <w:hyperlink w:anchor="_Toc111423664" w:history="1">
             <w:r>
               <w:rPr>
                 <w:rStyle w:val="Hyperlink"/>
@@ -357,7 +357,7 @@
                 <w:noProof/>
                 <w:webHidden/>
               </w:rPr>
-              <w:instrText xml:space="preserve"> PAGEREF _Toc111414383 \h </w:instrText>
+              <w:instrText xml:space="preserve"> PAGEREF _Toc111423664 \h </w:instrText>
             </w:r>
             <w:r>
               <w:rPr>
@@ -399,7 +399,7 @@
               <w:noProof/>
             </w:rPr>
           </w:pPr>
-          <w:hyperlink w:anchor="_Toc111414384" w:history="1">
+          <w:hyperlink w:anchor="_Toc111423665" w:history="1">
             <w:r>
               <w:rPr>
                 <w:rStyle w:val="Hyperlink"/>
@@ -426,7 +426,7 @@
                 <w:noProof/>
                 <w:webHidden/>
               </w:rPr>
-              <w:instrText xml:space="preserve"> PAGEREF _Toc111414384 \h </w:instrText>
+              <w:instrText xml:space="preserve"> PAGEREF _Toc111423665 \h </w:instrText>
             </w:r>
             <w:r>
               <w:rPr>
@@ -468,7 +468,7 @@
               <w:noProof/>
             </w:rPr>
           </w:pPr>
-          <w:hyperlink w:anchor="_Toc111414385" w:history="1">
+          <w:hyperlink w:anchor="_Toc111423666" w:history="1">
             <w:r>
               <w:rPr>
                 <w:rStyle w:val="Hyperlink"/>
@@ -496,7 +496,7 @@
                 <w:noProof/>
                 <w:webHidden/>
               </w:rPr>
-              <w:instrText xml:space="preserve"> PAGEREF _Toc111414385 \h </w:instrText>
+              <w:instrText xml:space="preserve"> PAGEREF _Toc111423666 \h </w:instrText>
             </w:r>
             <w:r>
               <w:rPr>
@@ -516,7 +516,7 @@
                 <w:noProof/>
                 <w:webHidden/>
               </w:rPr>
-              <w:t>5</w:t>
+              <w:t>6</w:t>
             </w:r>
             <w:r>
               <w:rPr>
@@ -538,7 +538,7 @@
               <w:noProof/>
             </w:rPr>
           </w:pPr>
-          <w:hyperlink w:anchor="_Toc111414386" w:history="1">
+          <w:hyperlink w:anchor="_Toc111423667" w:history="1">
             <w:r>
               <w:rPr>
                 <w:rStyle w:val="Hyperlink"/>
@@ -573,7 +573,7 @@
                 <w:noProof/>
                 <w:webHidden/>
               </w:rPr>
-              <w:instrText xml:space="preserve"> PAGEREF _Toc111414386 \h </w:instrText>
+              <w:instrText xml:space="preserve"> PAGEREF _Toc111423667 \h </w:instrText>
             </w:r>
             <w:r>
               <w:rPr>
@@ -593,7 +593,7 @@
                 <w:noProof/>
                 <w:webHidden/>
               </w:rPr>
-              <w:t>5</w:t>
+              <w:t>6</w:t>
             </w:r>
             <w:r>
               <w:rPr>
@@ -615,7 +615,7 @@
               <w:noProof/>
             </w:rPr>
           </w:pPr>
-          <w:hyperlink w:anchor="_Toc111414387" w:history="1">
+          <w:hyperlink w:anchor="_Toc111423668" w:history="1">
             <w:r>
               <w:rPr>
                 <w:rStyle w:val="Hyperlink"/>
@@ -642,7 +642,7 @@
                 <w:noProof/>
                 <w:webHidden/>
               </w:rPr>
-              <w:instrText xml:space="preserve"> PAGEREF _Toc111414387 \h </w:instrText>
+              <w:instrText xml:space="preserve"> PAGEREF _Toc111423668 \h </w:instrText>
             </w:r>
             <w:r>
               <w:rPr>
@@ -662,7 +662,7 @@
                 <w:noProof/>
                 <w:webHidden/>
               </w:rPr>
-              <w:t>6</w:t>
+              <w:t>7</w:t>
             </w:r>
             <w:r>
               <w:rPr>
@@ -684,7 +684,7 @@
               <w:noProof/>
             </w:rPr>
           </w:pPr>
-          <w:hyperlink w:anchor="_Toc111414388" w:history="1">
+          <w:hyperlink w:anchor="_Toc111423669" w:history="1">
             <w:r>
               <w:rPr>
                 <w:rStyle w:val="Hyperlink"/>
@@ -711,7 +711,7 @@
                 <w:noProof/>
                 <w:webHidden/>
               </w:rPr>
-              <w:instrText xml:space="preserve"> PAGEREF _Toc111414388 \h </w:instrText>
+              <w:instrText xml:space="preserve"> PAGEREF _Toc111423669 \h </w:instrText>
             </w:r>
             <w:r>
               <w:rPr>
@@ -731,7 +731,7 @@
                 <w:noProof/>
                 <w:webHidden/>
               </w:rPr>
-              <w:t>6</w:t>
+              <w:t>7</w:t>
             </w:r>
             <w:r>
               <w:rPr>
@@ -753,7 +753,7 @@
               <w:noProof/>
             </w:rPr>
           </w:pPr>
-          <w:hyperlink w:anchor="_Toc111414389" w:history="1">
+          <w:hyperlink w:anchor="_Toc111423670" w:history="1">
             <w:r>
               <w:rPr>
                 <w:rStyle w:val="Hyperlink"/>
@@ -781,7 +781,7 @@
                 <w:noProof/>
                 <w:webHidden/>
               </w:rPr>
-              <w:instrText xml:space="preserve"> PAGEREF _Toc111414389 \h </w:instrText>
+              <w:instrText xml:space="preserve"> PAGEREF _Toc111423670 \h </w:instrText>
             </w:r>
             <w:r>
               <w:rPr>
@@ -801,7 +801,7 @@
                 <w:noProof/>
                 <w:webHidden/>
               </w:rPr>
-              <w:t>7</w:t>
+              <w:t>8</w:t>
             </w:r>
             <w:r>
               <w:rPr>
@@ -823,7 +823,7 @@
               <w:noProof/>
             </w:rPr>
           </w:pPr>
-          <w:hyperlink w:anchor="_Toc111414390" w:history="1">
+          <w:hyperlink w:anchor="_Toc111423671" w:history="1">
             <w:r>
               <w:rPr>
                 <w:rStyle w:val="Hyperlink"/>
@@ -850,7 +850,7 @@
                 <w:noProof/>
                 <w:webHidden/>
               </w:rPr>
-              <w:instrText xml:space="preserve"> PAGEREF _Toc111414390 \h </w:instrText>
+              <w:instrText xml:space="preserve"> PAGEREF _Toc111423671 \h </w:instrText>
             </w:r>
             <w:r>
               <w:rPr>
@@ -870,7 +870,7 @@
                 <w:noProof/>
                 <w:webHidden/>
               </w:rPr>
-              <w:t>7</w:t>
+              <w:t>8</w:t>
             </w:r>
             <w:r>
               <w:rPr>
@@ -892,7 +892,7 @@
               <w:noProof/>
             </w:rPr>
           </w:pPr>
-          <w:hyperlink w:anchor="_Toc111414391" w:history="1">
+          <w:hyperlink w:anchor="_Toc111423672" w:history="1">
             <w:r>
               <w:rPr>
                 <w:rStyle w:val="Hyperlink"/>
@@ -919,7 +919,7 @@
                 <w:noProof/>
                 <w:webHidden/>
               </w:rPr>
-              <w:instrText xml:space="preserve"> PAGEREF _Toc111414391 \h </w:instrText>
+              <w:instrText xml:space="preserve"> PAGEREF _Toc111423672 \h </w:instrText>
             </w:r>
             <w:r>
               <w:rPr>
@@ -939,7 +939,7 @@
                 <w:noProof/>
                 <w:webHidden/>
               </w:rPr>
-              <w:t>8</w:t>
+              <w:t>9</w:t>
             </w:r>
             <w:r>
               <w:rPr>
@@ -961,7 +961,7 @@
               <w:noProof/>
             </w:rPr>
           </w:pPr>
-          <w:hyperlink w:anchor="_Toc111414392" w:history="1">
+          <w:hyperlink w:anchor="_Toc111423673" w:history="1">
             <w:r>
               <w:rPr>
                 <w:rStyle w:val="Hyperlink"/>
@@ -988,7 +988,7 @@
                 <w:noProof/>
                 <w:webHidden/>
               </w:rPr>
-              <w:instrText xml:space="preserve"> PAGEREF _Toc111414392 \h </w:instrText>
+              <w:instrText xml:space="preserve"> PAGEREF _Toc111423673 \h </w:instrText>
             </w:r>
             <w:r>
               <w:rPr>
@@ -1008,7 +1008,7 @@
                 <w:noProof/>
                 <w:webHidden/>
               </w:rPr>
-              <w:t>8</w:t>
+              <w:t>9</w:t>
             </w:r>
             <w:r>
               <w:rPr>
@@ -1030,7 +1030,7 @@
               <w:noProof/>
             </w:rPr>
           </w:pPr>
-          <w:hyperlink w:anchor="_Toc111414393" w:history="1">
+          <w:hyperlink w:anchor="_Toc111423674" w:history="1">
             <w:r>
               <w:rPr>
                 <w:rStyle w:val="Hyperlink"/>
@@ -1057,7 +1057,7 @@
                 <w:noProof/>
                 <w:webHidden/>
               </w:rPr>
-              <w:instrText xml:space="preserve"> PAGEREF _Toc111414393 \h </w:instrText>
+              <w:instrText xml:space="preserve"> PAGEREF _Toc111423674 \h </w:instrText>
             </w:r>
             <w:r>
               <w:rPr>
@@ -1077,7 +1077,7 @@
                 <w:noProof/>
                 <w:webHidden/>
               </w:rPr>
-              <w:t>9</w:t>
+              <w:t>10</w:t>
             </w:r>
             <w:r>
               <w:rPr>
@@ -1099,7 +1099,7 @@
               <w:noProof/>
             </w:rPr>
           </w:pPr>
-          <w:hyperlink w:anchor="_Toc111414394" w:history="1">
+          <w:hyperlink w:anchor="_Toc111423675" w:history="1">
             <w:r>
               <w:rPr>
                 <w:rStyle w:val="Hyperlink"/>
@@ -1127,7 +1127,7 @@
                 <w:noProof/>
                 <w:webHidden/>
               </w:rPr>
-              <w:instrText xml:space="preserve"> PAGEREF _Toc111414394 \h </w:instrText>
+              <w:instrText xml:space="preserve"> PAGEREF _Toc111423675 \h </w:instrText>
             </w:r>
             <w:r>
               <w:rPr>
@@ -1147,7 +1147,7 @@
                 <w:noProof/>
                 <w:webHidden/>
               </w:rPr>
-              <w:t>10</w:t>
+              <w:t>11</w:t>
             </w:r>
             <w:r>
               <w:rPr>
@@ -1169,7 +1169,7 @@
               <w:noProof/>
             </w:rPr>
           </w:pPr>
-          <w:hyperlink w:anchor="_Toc111414395" w:history="1">
+          <w:hyperlink w:anchor="_Toc111423676" w:history="1">
             <w:r>
               <w:rPr>
                 <w:rStyle w:val="Hyperlink"/>
@@ -1196,7 +1196,7 @@
                 <w:noProof/>
                 <w:webHidden/>
               </w:rPr>
-              <w:instrText xml:space="preserve"> PAGEREF _Toc111414395 \h </w:instrText>
+              <w:instrText xml:space="preserve"> PAGEREF _Toc111423676 \h </w:instrText>
             </w:r>
             <w:r>
               <w:rPr>
@@ -1216,7 +1216,7 @@
                 <w:noProof/>
                 <w:webHidden/>
               </w:rPr>
-              <w:t>10</w:t>
+              <w:t>11</w:t>
             </w:r>
             <w:r>
               <w:rPr>
@@ -1238,7 +1238,7 @@
               <w:noProof/>
             </w:rPr>
           </w:pPr>
-          <w:hyperlink w:anchor="_Toc111414396" w:history="1">
+          <w:hyperlink w:anchor="_Toc111423677" w:history="1">
             <w:r>
               <w:rPr>
                 <w:rStyle w:val="Hyperlink"/>
@@ -1265,7 +1265,7 @@
                 <w:noProof/>
                 <w:webHidden/>
               </w:rPr>
-              <w:instrText xml:space="preserve"> PAGEREF _Toc111414396 \h </w:instrText>
+              <w:instrText xml:space="preserve"> PAGEREF _Toc111423677 \h </w:instrText>
             </w:r>
             <w:r>
               <w:rPr>
@@ -1285,7 +1285,7 @@
                 <w:noProof/>
                 <w:webHidden/>
               </w:rPr>
-              <w:t>10</w:t>
+              <w:t>11</w:t>
             </w:r>
             <w:r>
               <w:rPr>
@@ -1307,7 +1307,7 @@
               <w:noProof/>
             </w:rPr>
           </w:pPr>
-          <w:hyperlink w:anchor="_Toc111414397" w:history="1">
+          <w:hyperlink w:anchor="_Toc111423678" w:history="1">
             <w:r>
               <w:rPr>
                 <w:rStyle w:val="Hyperlink"/>
@@ -1334,7 +1334,7 @@
                 <w:noProof/>
                 <w:webHidden/>
               </w:rPr>
-              <w:instrText xml:space="preserve"> PAGEREF _Toc111414397 \h </w:instrText>
+              <w:instrText xml:space="preserve"> PAGEREF _Toc111423678 \h </w:instrText>
             </w:r>
             <w:r>
               <w:rPr>
@@ -1354,7 +1354,7 @@
                 <w:noProof/>
                 <w:webHidden/>
               </w:rPr>
-              <w:t>10</w:t>
+              <w:t>11</w:t>
             </w:r>
             <w:r>
               <w:rPr>
@@ -1376,7 +1376,7 @@
               <w:noProof/>
             </w:rPr>
           </w:pPr>
-          <w:hyperlink w:anchor="_Toc111414398" w:history="1">
+          <w:hyperlink w:anchor="_Toc111423679" w:history="1">
             <w:r>
               <w:rPr>
                 <w:rStyle w:val="Hyperlink"/>
@@ -1403,7 +1403,7 @@
                 <w:noProof/>
                 <w:webHidden/>
               </w:rPr>
-              <w:instrText xml:space="preserve"> PAGEREF _Toc111414398 \h </w:instrText>
+              <w:instrText xml:space="preserve"> PAGEREF _Toc111423679 \h </w:instrText>
             </w:r>
             <w:r>
               <w:rPr>
@@ -1423,7 +1423,7 @@
                 <w:noProof/>
                 <w:webHidden/>
               </w:rPr>
-              <w:t>10</w:t>
+              <w:t>11</w:t>
             </w:r>
             <w:r>
               <w:rPr>
@@ -1487,7 +1487,7 @@
           <w:rFonts w:eastAsia="Times New Roman"/>
         </w:rPr>
       </w:pPr>
-      <w:bookmarkStart w:id="0" w:name="_Toc111414379"/>
+      <w:bookmarkStart w:id="0" w:name="_Toc111423660"/>
       <w:r>
         <w:rPr>
           <w:rFonts w:eastAsia="Times New Roman"/>
@@ -1504,7 +1504,7 @@
           <w:rFonts w:eastAsia="Times New Roman"/>
         </w:rPr>
       </w:pPr>
-      <w:bookmarkStart w:id="1" w:name="_Toc111414380"/>
+      <w:bookmarkStart w:id="1" w:name="_Toc111423661"/>
       <w:r>
         <w:rPr>
           <w:rFonts w:eastAsia="Times New Roman"/>
@@ -1525,7 +1525,7 @@
       <w:pPr>
         <w:pStyle w:val="Heading2"/>
       </w:pPr>
-      <w:bookmarkStart w:id="2" w:name="_Toc111414381"/>
+      <w:bookmarkStart w:id="2" w:name="_Toc111423662"/>
       <w:r>
         <w:t>Component Design</w:t>
       </w:r>
@@ -2032,7 +2032,7 @@
       <w:pPr>
         <w:pStyle w:val="Heading1"/>
       </w:pPr>
-      <w:bookmarkStart w:id="3" w:name="_Toc111414382"/>
+      <w:bookmarkStart w:id="3" w:name="_Toc111423663"/>
       <w:r>
         <w:lastRenderedPageBreak/>
         <w:t>Screenshots</w:t>
@@ -2043,7 +2043,7 @@
       <w:pPr>
         <w:pStyle w:val="Heading2"/>
       </w:pPr>
-      <w:bookmarkStart w:id="4" w:name="_Toc111414383"/>
+      <w:bookmarkStart w:id="4" w:name="_Toc111423664"/>
       <w:r>
         <w:t>Dynamic List</w:t>
       </w:r>
@@ -2138,7 +2138,7 @@
       <w:pPr>
         <w:pStyle w:val="Heading2"/>
       </w:pPr>
-      <w:bookmarkStart w:id="5" w:name="_Toc111414384"/>
+      <w:bookmarkStart w:id="5" w:name="_Toc111423665"/>
       <w:r>
         <w:lastRenderedPageBreak/>
         <w:t>Fixed List</w:t>
@@ -2230,67 +2230,114 @@
         </w:drawing>
       </w:r>
     </w:p>
-    <w:p>
-      <w:pPr>
-        <w:pStyle w:val="Heading1"/>
-        <w:rPr>
-          <w:rFonts w:eastAsia="Times New Roman"/>
-        </w:rPr>
-      </w:pPr>
-      <w:bookmarkStart w:id="6" w:name="_Toc111414385"/>
-      <w:r>
-        <w:rPr>
-          <w:rFonts w:eastAsia="Times New Roman"/>
-        </w:rPr>
+    <w:p/>
+    <w:p>
+      <w:r>
         <w:lastRenderedPageBreak/>
-        <w:t>#2</w:t>
-      </w:r>
-      <w:bookmarkEnd w:id="6"/>
-    </w:p>
-    <w:p>
-      <w:pPr>
-        <w:pStyle w:val="Heading2"/>
-        <w:rPr>
-          <w:rFonts w:eastAsia="Times New Roman"/>
-        </w:rPr>
-      </w:pPr>
-      <w:bookmarkStart w:id="7" w:name="_Toc111414386"/>
-      <w:r>
-        <w:rPr>
-          <w:rStyle w:val="Heading1Char"/>
-        </w:rPr>
-        <w:t>Content Structure</w:t>
-      </w:r>
-      <w:r>
-        <w:rPr>
-          <w:rFonts w:eastAsia="Times New Roman"/>
-        </w:rPr>
+        <w:t>J</w:t>
+      </w:r>
+      <w:r>
+        <w:t>U</w:t>
+      </w:r>
+      <w:r>
+        <w:t>nit Test Cases</w:t>
+      </w:r>
+      <w:r>
         <w:br/>
-      </w:r>
-      <w:r>
-        <w:rPr>
-          <w:rFonts w:eastAsia="Times New Roman"/>
-        </w:rPr>
-        <w:t>Generic MSM Blueprint</w:t>
-      </w:r>
-      <w:bookmarkEnd w:id="7"/>
-    </w:p>
-    <w:p>
-      <w:r>
-        <w:t>Language Master Content Structure</w:t>
-      </w:r>
-      <w:r>
-        <w:br/>
-      </w:r>
+        <w:t xml:space="preserve">Environment: JUnit5, </w:t>
+      </w:r>
+      <w:proofErr w:type="spellStart"/>
+      <w:r>
+        <w:t>AemContext</w:t>
+      </w:r>
+      <w:proofErr w:type="spellEnd"/>
+    </w:p>
+    <w:p>
+      <w:pPr>
+        <w:pStyle w:val="ListParagraph"/>
+        <w:numPr>
+          <w:ilvl w:val="0"/>
+          <w:numId w:val="8"/>
+        </w:numPr>
+      </w:pPr>
+      <w:r>
+        <w:t xml:space="preserve">Test </w:t>
+      </w:r>
+      <w:proofErr w:type="spellStart"/>
+      <w:r>
+        <w:t>EndPoint</w:t>
+      </w:r>
+      <w:proofErr w:type="spellEnd"/>
+      <w:r>
+        <w:t xml:space="preserve"> URL</w:t>
+      </w:r>
+    </w:p>
+    <w:p>
+      <w:pPr>
+        <w:pStyle w:val="ListParagraph"/>
+        <w:numPr>
+          <w:ilvl w:val="0"/>
+          <w:numId w:val="8"/>
+        </w:numPr>
+      </w:pPr>
+      <w:r>
+        <w:t xml:space="preserve">Check for valid </w:t>
+      </w:r>
+      <w:proofErr w:type="spellStart"/>
+      <w:r>
+        <w:t>EndPoint</w:t>
+      </w:r>
+      <w:proofErr w:type="spellEnd"/>
+      <w:r>
+        <w:t xml:space="preserve"> URL</w:t>
+      </w:r>
+    </w:p>
+    <w:p>
+      <w:pPr>
+        <w:pStyle w:val="ListParagraph"/>
+        <w:numPr>
+          <w:ilvl w:val="0"/>
+          <w:numId w:val="8"/>
+        </w:numPr>
+      </w:pPr>
+      <w:r>
+        <w:t>Test count of feeds</w:t>
+      </w:r>
+    </w:p>
+    <w:p>
+      <w:pPr>
+        <w:pStyle w:val="ListParagraph"/>
+        <w:numPr>
+          <w:ilvl w:val="0"/>
+          <w:numId w:val="8"/>
+        </w:numPr>
+      </w:pPr>
+      <w:r>
+        <w:t>Test Dialog dropdown value</w:t>
+      </w:r>
+    </w:p>
+    <w:p>
+      <w:pPr>
+        <w:pStyle w:val="ListParagraph"/>
+        <w:numPr>
+          <w:ilvl w:val="0"/>
+          <w:numId w:val="8"/>
+        </w:numPr>
+      </w:pPr>
+      <w:r>
+        <w:t>Test if Fixed list of feeds exist</w:t>
+      </w:r>
+    </w:p>
+    <w:p>
       <w:r>
         <w:rPr>
           <w:noProof/>
         </w:rPr>
         <w:drawing>
-          <wp:inline distT="0" distB="0" distL="0" distR="0" wp14:anchorId="5F409839" wp14:editId="4C1CB99E">
-            <wp:extent cx="4735790" cy="1638300"/>
-            <wp:effectExtent l="0" t="0" r="8255" b="0"/>
-            <wp:docPr id="5" name="Picture 5"/>
+          <wp:inline distT="0" distB="0" distL="0" distR="0" wp14:anchorId="7591A11A" wp14:editId="4C1FDE9B">
+            <wp:extent cx="5943600" cy="1645285"/>
+            <wp:effectExtent l="0" t="0" r="0" b="0"/>
+            <wp:docPr id="16" name="Picture 16"/>
             <wp:cNvGraphicFramePr>
               <a:graphicFrameLocks xmlns:a="http://schemas.openxmlformats.org/drawingml/2006/main" noChangeAspect="1"/>
             </wp:cNvGraphicFramePr>
@@ -2310,7 +2357,7 @@
                   <pic:spPr>
                     <a:xfrm>
                       <a:off x="0" y="0"/>
-                      <a:ext cx="4740927" cy="1640077"/>
+                      <a:ext cx="5943600" cy="1645285"/>
                     </a:xfrm>
                     <a:prstGeom prst="rect">
                       <a:avLst/>
@@ -2324,21 +2371,108 @@
       </w:r>
     </w:p>
     <w:p>
-      <w:r>
-        <w:t>Sites content structure</w:t>
-      </w:r>
-      <w:r>
+      <w:pPr>
+        <w:pStyle w:val="Heading1"/>
+        <w:rPr>
+          <w:rFonts w:eastAsia="Times New Roman"/>
+        </w:rPr>
+      </w:pPr>
+    </w:p>
+    <w:p>
+      <w:pPr>
+        <w:pStyle w:val="Heading1"/>
+        <w:rPr>
+          <w:rFonts w:eastAsia="Times New Roman"/>
+        </w:rPr>
+      </w:pPr>
+    </w:p>
+    <w:p>
+      <w:pPr>
+        <w:pStyle w:val="Heading1"/>
+        <w:rPr>
+          <w:rFonts w:eastAsia="Times New Roman"/>
+        </w:rPr>
+      </w:pPr>
+    </w:p>
+    <w:p>
+      <w:pPr>
+        <w:pStyle w:val="Heading1"/>
+        <w:rPr>
+          <w:rFonts w:eastAsia="Times New Roman"/>
+        </w:rPr>
+      </w:pPr>
+    </w:p>
+    <w:p>
+      <w:pPr>
+        <w:pStyle w:val="Heading1"/>
+        <w:rPr>
+          <w:rFonts w:eastAsia="Times New Roman"/>
+        </w:rPr>
+      </w:pPr>
+    </w:p>
+    <w:p/>
+    <w:p/>
+    <w:p>
+      <w:pPr>
+        <w:pStyle w:val="Heading1"/>
+        <w:rPr>
+          <w:rFonts w:eastAsia="Times New Roman"/>
+        </w:rPr>
+      </w:pPr>
+      <w:bookmarkStart w:id="6" w:name="_Toc111423666"/>
+      <w:r>
+        <w:rPr>
+          <w:rFonts w:eastAsia="Times New Roman"/>
+        </w:rPr>
+        <w:lastRenderedPageBreak/>
+        <w:t>#2</w:t>
+      </w:r>
+      <w:bookmarkEnd w:id="6"/>
+    </w:p>
+    <w:p>
+      <w:pPr>
+        <w:pStyle w:val="Heading2"/>
+        <w:rPr>
+          <w:rFonts w:eastAsia="Times New Roman"/>
+        </w:rPr>
+      </w:pPr>
+      <w:bookmarkStart w:id="7" w:name="_Toc111423667"/>
+      <w:r>
+        <w:rPr>
+          <w:rStyle w:val="Heading1Char"/>
+        </w:rPr>
+        <w:t>Content Structure</w:t>
+      </w:r>
+      <w:r>
+        <w:rPr>
+          <w:rFonts w:eastAsia="Times New Roman"/>
+        </w:rPr>
         <w:br/>
       </w:r>
       <w:r>
         <w:rPr>
+          <w:rFonts w:eastAsia="Times New Roman"/>
+        </w:rPr>
+        <w:t>Generic MSM Blueprint</w:t>
+      </w:r>
+      <w:bookmarkEnd w:id="7"/>
+    </w:p>
+    <w:p>
+      <w:r>
+        <w:t>Language Master Content Structure</w:t>
+      </w:r>
+      <w:r>
+        <w:br/>
+      </w:r>
+      <w:r>
+        <w:rPr>
           <w:noProof/>
         </w:rPr>
         <w:drawing>
-          <wp:inline distT="0" distB="0" distL="0" distR="0" wp14:anchorId="0509C65B" wp14:editId="630B505F">
-            <wp:extent cx="4101465" cy="2208481"/>
-            <wp:effectExtent l="0" t="0" r="0" b="1905"/>
-            <wp:docPr id="6" name="Picture 6"/>
+          <wp:inline distT="0" distB="0" distL="0" distR="0" wp14:anchorId="5F409839" wp14:editId="4C1CB99E">
+            <wp:extent cx="4735790" cy="1638300"/>
+            <wp:effectExtent l="0" t="0" r="8255" b="0"/>
+            <wp:docPr id="5" name="Picture 5"/>
             <wp:cNvGraphicFramePr>
               <a:graphicFrameLocks xmlns:a="http://schemas.openxmlformats.org/drawingml/2006/main" noChangeAspect="1"/>
             </wp:cNvGraphicFramePr>
@@ -2358,7 +2492,7 @@
                   <pic:spPr>
                     <a:xfrm>
                       <a:off x="0" y="0"/>
-                      <a:ext cx="4108583" cy="2212314"/>
+                      <a:ext cx="4740927" cy="1640077"/>
                     </a:xfrm>
                     <a:prstGeom prst="rect">
                       <a:avLst/>
@@ -2373,18 +2507,7 @@
     </w:p>
     <w:p>
       <w:r>
-        <w:t xml:space="preserve">Blueprint Source: </w:t>
-      </w:r>
-      <w:r>
-        <w:t>/content/</w:t>
-      </w:r>
-      <w:proofErr w:type="spellStart"/>
-      <w:r>
-        <w:t>myproject</w:t>
-      </w:r>
-      <w:proofErr w:type="spellEnd"/>
-      <w:r>
-        <w:t>/global</w:t>
+        <w:t>Sites content structure</w:t>
       </w:r>
       <w:r>
         <w:br/>
@@ -2394,10 +2517,10 @@
           <w:noProof/>
         </w:rPr>
         <w:drawing>
-          <wp:inline distT="0" distB="0" distL="0" distR="0" wp14:anchorId="44173902" wp14:editId="49F2DC2A">
-            <wp:extent cx="4318000" cy="1921969"/>
-            <wp:effectExtent l="0" t="0" r="6350" b="2540"/>
-            <wp:docPr id="11" name="Picture 11"/>
+          <wp:inline distT="0" distB="0" distL="0" distR="0" wp14:anchorId="0509C65B" wp14:editId="630B505F">
+            <wp:extent cx="4101465" cy="2208481"/>
+            <wp:effectExtent l="0" t="0" r="0" b="1905"/>
+            <wp:docPr id="6" name="Picture 6"/>
             <wp:cNvGraphicFramePr>
               <a:graphicFrameLocks xmlns:a="http://schemas.openxmlformats.org/drawingml/2006/main" noChangeAspect="1"/>
             </wp:cNvGraphicFramePr>
@@ -2417,7 +2540,7 @@
                   <pic:spPr>
                     <a:xfrm>
                       <a:off x="0" y="0"/>
-                      <a:ext cx="4341854" cy="1932587"/>
+                      <a:ext cx="4108583" cy="2212314"/>
                     </a:xfrm>
                     <a:prstGeom prst="rect">
                       <a:avLst/>
@@ -2432,8 +2555,18 @@
     </w:p>
     <w:p>
       <w:r>
-        <w:lastRenderedPageBreak/>
-        <w:t>Rollout configurations: Standard</w:t>
+        <w:t xml:space="preserve">Blueprint Source: </w:t>
+      </w:r>
+      <w:r>
+        <w:t>/content/</w:t>
+      </w:r>
+      <w:proofErr w:type="spellStart"/>
+      <w:r>
+        <w:t>myproject</w:t>
+      </w:r>
+      <w:proofErr w:type="spellEnd"/>
+      <w:r>
+        <w:t>/global</w:t>
       </w:r>
       <w:r>
         <w:br/>
@@ -2443,10 +2576,10 @@
           <w:noProof/>
         </w:rPr>
         <w:drawing>
-          <wp:inline distT="0" distB="0" distL="0" distR="0" wp14:anchorId="04F51A51" wp14:editId="49FF4DD9">
-            <wp:extent cx="4121150" cy="1549394"/>
-            <wp:effectExtent l="0" t="0" r="0" b="0"/>
-            <wp:docPr id="10" name="Picture 10"/>
+          <wp:inline distT="0" distB="0" distL="0" distR="0" wp14:anchorId="44173902" wp14:editId="49F2DC2A">
+            <wp:extent cx="4318000" cy="1921969"/>
+            <wp:effectExtent l="0" t="0" r="6350" b="2540"/>
+            <wp:docPr id="11" name="Picture 11"/>
             <wp:cNvGraphicFramePr>
               <a:graphicFrameLocks xmlns:a="http://schemas.openxmlformats.org/drawingml/2006/main" noChangeAspect="1"/>
             </wp:cNvGraphicFramePr>
@@ -2466,7 +2599,7 @@
                   <pic:spPr>
                     <a:xfrm>
                       <a:off x="0" y="0"/>
-                      <a:ext cx="4131243" cy="1553189"/>
+                      <a:ext cx="4341854" cy="1932587"/>
                     </a:xfrm>
                     <a:prstGeom prst="rect">
                       <a:avLst/>
@@ -2479,50 +2612,11 @@
         </w:drawing>
       </w:r>
     </w:p>
-    <w:p/>
-    <w:p>
-      <w:pPr>
-        <w:pStyle w:val="Heading2"/>
-      </w:pPr>
-      <w:bookmarkStart w:id="8" w:name="_Toc111414387"/>
-      <w:r>
-        <w:t>Test Rollout</w:t>
-      </w:r>
-      <w:bookmarkEnd w:id="8"/>
-    </w:p>
-    <w:p>
-      <w:r>
-        <w:t xml:space="preserve">From Page Options – Select Rollout from </w:t>
-      </w:r>
-      <w:proofErr w:type="spellStart"/>
-      <w:r>
-        <w:t>in_tl</w:t>
-      </w:r>
-      <w:proofErr w:type="spellEnd"/>
-      <w:r>
-        <w:t xml:space="preserve"> -&gt; </w:t>
-      </w:r>
-      <w:proofErr w:type="spellStart"/>
-      <w:r>
-        <w:t>en_me</w:t>
-      </w:r>
-      <w:proofErr w:type="spellEnd"/>
-      <w:r>
-        <w:t xml:space="preserve">, </w:t>
-      </w:r>
-      <w:proofErr w:type="spellStart"/>
-      <w:r>
-        <w:t>en_ap</w:t>
-      </w:r>
-      <w:proofErr w:type="spellEnd"/>
-      <w:r>
-        <w:t xml:space="preserve">, </w:t>
-      </w:r>
-      <w:proofErr w:type="spellStart"/>
-      <w:r>
-        <w:t>en_eu</w:t>
-      </w:r>
-      <w:proofErr w:type="spellEnd"/>
+    <w:p>
+      <w:r>
+        <w:lastRenderedPageBreak/>
+        <w:t>Rollout configurations: Standard</w:t>
+      </w:r>
       <w:r>
         <w:br/>
       </w:r>
@@ -2531,10 +2625,10 @@
           <w:noProof/>
         </w:rPr>
         <w:drawing>
-          <wp:inline distT="0" distB="0" distL="0" distR="0" wp14:anchorId="625A4F0D" wp14:editId="3D97A207">
-            <wp:extent cx="5943600" cy="2450465"/>
-            <wp:effectExtent l="0" t="0" r="0" b="6985"/>
-            <wp:docPr id="7" name="Picture 7"/>
+          <wp:inline distT="0" distB="0" distL="0" distR="0" wp14:anchorId="04F51A51" wp14:editId="49FF4DD9">
+            <wp:extent cx="4121150" cy="1549394"/>
+            <wp:effectExtent l="0" t="0" r="0" b="0"/>
+            <wp:docPr id="10" name="Picture 10"/>
             <wp:cNvGraphicFramePr>
               <a:graphicFrameLocks xmlns:a="http://schemas.openxmlformats.org/drawingml/2006/main" noChangeAspect="1"/>
             </wp:cNvGraphicFramePr>
@@ -2554,7 +2648,7 @@
                   <pic:spPr>
                     <a:xfrm>
                       <a:off x="0" y="0"/>
-                      <a:ext cx="5943600" cy="2450465"/>
+                      <a:ext cx="4131243" cy="1553189"/>
                     </a:xfrm>
                     <a:prstGeom prst="rect">
                       <a:avLst/>
@@ -2567,47 +2661,62 @@
         </w:drawing>
       </w:r>
     </w:p>
-    <w:p>
-      <w:r>
-        <w:t>Further Rollout changes to individual sites:</w:t>
-      </w:r>
+    <w:p/>
+    <w:p>
+      <w:pPr>
+        <w:pStyle w:val="Heading2"/>
+      </w:pPr>
+      <w:bookmarkStart w:id="8" w:name="_Toc111423668"/>
+      <w:r>
+        <w:t>Test Rollout</w:t>
+      </w:r>
+      <w:bookmarkEnd w:id="8"/>
+    </w:p>
+    <w:p>
+      <w:r>
+        <w:t xml:space="preserve">From Page Options – Select Rollout from </w:t>
+      </w:r>
+      <w:proofErr w:type="spellStart"/>
+      <w:r>
+        <w:t>in_tl</w:t>
+      </w:r>
+      <w:proofErr w:type="spellEnd"/>
+      <w:r>
+        <w:t xml:space="preserve"> -&gt; </w:t>
+      </w:r>
+      <w:proofErr w:type="spellStart"/>
+      <w:r>
+        <w:t>en_me</w:t>
+      </w:r>
+      <w:proofErr w:type="spellEnd"/>
+      <w:r>
+        <w:t xml:space="preserve">, </w:t>
+      </w:r>
+      <w:proofErr w:type="spellStart"/>
+      <w:r>
+        <w:t>en_ap</w:t>
+      </w:r>
+      <w:proofErr w:type="spellEnd"/>
+      <w:r>
+        <w:t xml:space="preserve">, </w:t>
+      </w:r>
+      <w:proofErr w:type="spellStart"/>
+      <w:r>
+        <w:t>en_eu</w:t>
+      </w:r>
+      <w:proofErr w:type="spellEnd"/>
       <w:r>
         <w:br/>
-        <w:t xml:space="preserve">From </w:t>
-      </w:r>
-      <w:proofErr w:type="spellStart"/>
-      <w:r>
-        <w:t>en_eu</w:t>
-      </w:r>
-      <w:proofErr w:type="spellEnd"/>
-      <w:r>
-        <w:t xml:space="preserve"> -&gt; </w:t>
-      </w:r>
-      <w:proofErr w:type="spellStart"/>
-      <w:r>
-        <w:t>en_nl</w:t>
-      </w:r>
-      <w:proofErr w:type="spellEnd"/>
-      <w:r>
-        <w:t xml:space="preserve">, </w:t>
-      </w:r>
-      <w:proofErr w:type="spellStart"/>
-      <w:r>
-        <w:t>en_be</w:t>
-      </w:r>
-      <w:proofErr w:type="spellEnd"/>
-      <w:r>
-        <w:br/>
       </w:r>
       <w:r>
         <w:rPr>
           <w:noProof/>
         </w:rPr>
         <w:drawing>
-          <wp:inline distT="0" distB="0" distL="0" distR="0" wp14:anchorId="7D2FCD7E" wp14:editId="2DEB4AA5">
-            <wp:extent cx="5943600" cy="2212340"/>
-            <wp:effectExtent l="0" t="0" r="0" b="0"/>
-            <wp:docPr id="8" name="Picture 8"/>
+          <wp:inline distT="0" distB="0" distL="0" distR="0" wp14:anchorId="625A4F0D" wp14:editId="3D97A207">
+            <wp:extent cx="5943600" cy="2450465"/>
+            <wp:effectExtent l="0" t="0" r="0" b="6985"/>
+            <wp:docPr id="7" name="Picture 7"/>
             <wp:cNvGraphicFramePr>
               <a:graphicFrameLocks xmlns:a="http://schemas.openxmlformats.org/drawingml/2006/main" noChangeAspect="1"/>
             </wp:cNvGraphicFramePr>
@@ -2627,7 +2736,7 @@
                   <pic:spPr>
                     <a:xfrm>
                       <a:off x="0" y="0"/>
-                      <a:ext cx="5943600" cy="2212340"/>
+                      <a:ext cx="5943600" cy="2450465"/>
                     </a:xfrm>
                     <a:prstGeom prst="rect">
                       <a:avLst/>
@@ -2641,36 +2750,46 @@
       </w:r>
     </w:p>
     <w:p>
-      <w:pPr>
-        <w:pStyle w:val="Heading2"/>
-      </w:pPr>
-      <w:bookmarkStart w:id="9" w:name="_Toc111414388"/>
-      <w:r>
-        <w:t>Result</w:t>
-      </w:r>
-      <w:bookmarkEnd w:id="9"/>
-    </w:p>
-    <w:p>
-      <w:r>
-        <w:t>Content is pushed to live copies accordingly.</w:t>
-      </w:r>
-    </w:p>
-    <w:p>
-      <w:r>
-        <w:lastRenderedPageBreak/>
-        <w:t>Sample – Belgium (English) site</w:t>
-      </w:r>
-    </w:p>
-    <w:p>
+      <w:r>
+        <w:t>Further Rollout changes to individual sites:</w:t>
+      </w:r>
+      <w:r>
+        <w:br/>
+        <w:t xml:space="preserve">From </w:t>
+      </w:r>
+      <w:proofErr w:type="spellStart"/>
+      <w:r>
+        <w:t>en_eu</w:t>
+      </w:r>
+      <w:proofErr w:type="spellEnd"/>
+      <w:r>
+        <w:t xml:space="preserve"> -&gt; </w:t>
+      </w:r>
+      <w:proofErr w:type="spellStart"/>
+      <w:r>
+        <w:t>en_nl</w:t>
+      </w:r>
+      <w:proofErr w:type="spellEnd"/>
+      <w:r>
+        <w:t xml:space="preserve">, </w:t>
+      </w:r>
+      <w:proofErr w:type="spellStart"/>
+      <w:r>
+        <w:t>en_be</w:t>
+      </w:r>
+      <w:proofErr w:type="spellEnd"/>
+      <w:r>
+        <w:br/>
+      </w:r>
       <w:r>
         <w:rPr>
           <w:noProof/>
         </w:rPr>
         <w:drawing>
-          <wp:inline distT="0" distB="0" distL="0" distR="0" wp14:anchorId="369B56C3" wp14:editId="005C40E0">
-            <wp:extent cx="5943600" cy="2986405"/>
-            <wp:effectExtent l="0" t="0" r="0" b="4445"/>
-            <wp:docPr id="9" name="Picture 9"/>
+          <wp:inline distT="0" distB="0" distL="0" distR="0" wp14:anchorId="7D2FCD7E" wp14:editId="2DEB4AA5">
+            <wp:extent cx="5943600" cy="2212340"/>
+            <wp:effectExtent l="0" t="0" r="0" b="0"/>
+            <wp:docPr id="8" name="Picture 8"/>
             <wp:cNvGraphicFramePr>
               <a:graphicFrameLocks xmlns:a="http://schemas.openxmlformats.org/drawingml/2006/main" noChangeAspect="1"/>
             </wp:cNvGraphicFramePr>
@@ -2690,7 +2809,7 @@
                   <pic:spPr>
                     <a:xfrm>
                       <a:off x="0" y="0"/>
-                      <a:ext cx="5943600" cy="2986405"/>
+                      <a:ext cx="5943600" cy="2212340"/>
                     </a:xfrm>
                     <a:prstGeom prst="rect">
                       <a:avLst/>
@@ -2705,88 +2824,35 @@
     </w:p>
     <w:p>
       <w:pPr>
-        <w:pStyle w:val="Heading1"/>
-        <w:rPr>
-          <w:rFonts w:eastAsia="Times New Roman"/>
-        </w:rPr>
-      </w:pPr>
-      <w:bookmarkStart w:id="10" w:name="_Toc111414389"/>
-      <w:r>
-        <w:rPr>
-          <w:rFonts w:eastAsia="Times New Roman"/>
-        </w:rPr>
-        <w:t>Creating Experience Fragments with MSM Capability</w:t>
-      </w:r>
-      <w:bookmarkEnd w:id="10"/>
-    </w:p>
-    <w:p>
-      <w:pPr>
         <w:pStyle w:val="Heading2"/>
       </w:pPr>
-      <w:bookmarkStart w:id="11" w:name="_Toc111414390"/>
-      <w:r>
-        <w:t>OOTB Rollout Feature</w:t>
-      </w:r>
-      <w:bookmarkEnd w:id="11"/>
-    </w:p>
-    <w:p>
-      <w:pPr>
-        <w:pStyle w:val="ListParagraph"/>
-        <w:numPr>
-          <w:ilvl w:val="0"/>
-          <w:numId w:val="1"/>
-        </w:numPr>
-      </w:pPr>
-      <w:r>
-        <w:t xml:space="preserve">Create experience fragment under folder structure - </w:t>
-      </w:r>
-      <w:r>
-        <w:t>/content/experience-fragments/</w:t>
-      </w:r>
-      <w:proofErr w:type="spellStart"/>
-      <w:r>
-        <w:t>myproject</w:t>
-      </w:r>
-      <w:proofErr w:type="spellEnd"/>
-      <w:r>
-        <w:t>/global</w:t>
-      </w:r>
-    </w:p>
-    <w:p>
-      <w:pPr>
-        <w:pStyle w:val="ListParagraph"/>
-        <w:numPr>
-          <w:ilvl w:val="0"/>
-          <w:numId w:val="1"/>
-        </w:numPr>
-      </w:pPr>
-      <w:r>
-        <w:t>Create Master variation by adding relevant content</w:t>
-      </w:r>
-    </w:p>
-    <w:p>
-      <w:pPr>
-        <w:pStyle w:val="ListParagraph"/>
-        <w:numPr>
-          <w:ilvl w:val="0"/>
-          <w:numId w:val="1"/>
-        </w:numPr>
-      </w:pPr>
-      <w:r>
-        <w:t xml:space="preserve">Create as many variations as live copy of master variation </w:t>
-      </w:r>
-      <w:r>
-        <w:br/>
-      </w:r>
+      <w:bookmarkStart w:id="9" w:name="_Toc111423669"/>
+      <w:r>
+        <w:t>Result</w:t>
+      </w:r>
+      <w:bookmarkEnd w:id="9"/>
+    </w:p>
+    <w:p>
+      <w:r>
+        <w:t>Content is pushed to live copies accordingly.</w:t>
+      </w:r>
+    </w:p>
+    <w:p>
+      <w:r>
+        <w:lastRenderedPageBreak/>
+        <w:t>Sample – Belgium (English) site</w:t>
+      </w:r>
+    </w:p>
+    <w:p>
       <w:r>
         <w:rPr>
           <w:noProof/>
         </w:rPr>
         <w:drawing>
-          <wp:inline distT="0" distB="0" distL="0" distR="0" wp14:anchorId="6E31702B" wp14:editId="79A9148F">
-            <wp:extent cx="3644739" cy="1661160"/>
-            <wp:effectExtent l="0" t="0" r="0" b="0"/>
-            <wp:docPr id="1" name="Picture 1"/>
+          <wp:inline distT="0" distB="0" distL="0" distR="0" wp14:anchorId="369B56C3" wp14:editId="005C40E0">
+            <wp:extent cx="5943600" cy="2986405"/>
+            <wp:effectExtent l="0" t="0" r="0" b="4445"/>
+            <wp:docPr id="9" name="Picture 9"/>
             <wp:cNvGraphicFramePr>
               <a:graphicFrameLocks xmlns:a="http://schemas.openxmlformats.org/drawingml/2006/main" noChangeAspect="1"/>
             </wp:cNvGraphicFramePr>
@@ -2806,7 +2872,7 @@
                   <pic:spPr>
                     <a:xfrm>
                       <a:off x="0" y="0"/>
-                      <a:ext cx="3649977" cy="1663547"/>
+                      <a:ext cx="5943600" cy="2986405"/>
                     </a:xfrm>
                     <a:prstGeom prst="rect">
                       <a:avLst/>
@@ -2818,9 +2884,32 @@
           </wp:inline>
         </w:drawing>
       </w:r>
-      <w:r>
-        <w:br/>
-      </w:r>
+    </w:p>
+    <w:p>
+      <w:pPr>
+        <w:pStyle w:val="Heading1"/>
+        <w:rPr>
+          <w:rFonts w:eastAsia="Times New Roman"/>
+        </w:rPr>
+      </w:pPr>
+      <w:bookmarkStart w:id="10" w:name="_Toc111423670"/>
+      <w:r>
+        <w:rPr>
+          <w:rFonts w:eastAsia="Times New Roman"/>
+        </w:rPr>
+        <w:t>Creating Experience Fragments with MSM Capability</w:t>
+      </w:r>
+      <w:bookmarkEnd w:id="10"/>
+    </w:p>
+    <w:p>
+      <w:pPr>
+        <w:pStyle w:val="Heading2"/>
+      </w:pPr>
+      <w:bookmarkStart w:id="11" w:name="_Toc111423671"/>
+      <w:r>
+        <w:t>OOTB Rollout Feature</w:t>
+      </w:r>
+      <w:bookmarkEnd w:id="11"/>
     </w:p>
     <w:p>
       <w:pPr>
@@ -2831,8 +2920,42 @@
         </w:numPr>
       </w:pPr>
       <w:r>
-        <w:lastRenderedPageBreak/>
-        <w:t>Update content as necessary by cancelling inheritance as shown</w:t>
+        <w:t xml:space="preserve">Create experience fragment under folder structure - </w:t>
+      </w:r>
+      <w:r>
+        <w:t>/content/experience-fragments/</w:t>
+      </w:r>
+      <w:proofErr w:type="spellStart"/>
+      <w:r>
+        <w:t>myproject</w:t>
+      </w:r>
+      <w:proofErr w:type="spellEnd"/>
+      <w:r>
+        <w:t>/global</w:t>
+      </w:r>
+    </w:p>
+    <w:p>
+      <w:pPr>
+        <w:pStyle w:val="ListParagraph"/>
+        <w:numPr>
+          <w:ilvl w:val="0"/>
+          <w:numId w:val="1"/>
+        </w:numPr>
+      </w:pPr>
+      <w:r>
+        <w:t>Create Master variation by adding relevant content</w:t>
+      </w:r>
+    </w:p>
+    <w:p>
+      <w:pPr>
+        <w:pStyle w:val="ListParagraph"/>
+        <w:numPr>
+          <w:ilvl w:val="0"/>
+          <w:numId w:val="1"/>
+        </w:numPr>
+      </w:pPr>
+      <w:r>
+        <w:t xml:space="preserve">Create as many variations as live copy of master variation </w:t>
       </w:r>
       <w:r>
         <w:br/>
@@ -2842,10 +2965,10 @@
           <w:noProof/>
         </w:rPr>
         <w:drawing>
-          <wp:inline distT="0" distB="0" distL="0" distR="0" wp14:anchorId="6686B299" wp14:editId="587E9323">
-            <wp:extent cx="3638550" cy="2019473"/>
+          <wp:inline distT="0" distB="0" distL="0" distR="0" wp14:anchorId="6E31702B" wp14:editId="79A9148F">
+            <wp:extent cx="3644739" cy="1661160"/>
             <wp:effectExtent l="0" t="0" r="0" b="0"/>
-            <wp:docPr id="2" name="Picture 2"/>
+            <wp:docPr id="1" name="Picture 1"/>
             <wp:cNvGraphicFramePr>
               <a:graphicFrameLocks xmlns:a="http://schemas.openxmlformats.org/drawingml/2006/main" noChangeAspect="1"/>
             </wp:cNvGraphicFramePr>
@@ -2865,7 +2988,7 @@
                   <pic:spPr>
                     <a:xfrm>
                       <a:off x="0" y="0"/>
-                      <a:ext cx="3645864" cy="2023532"/>
+                      <a:ext cx="3649977" cy="1663547"/>
                     </a:xfrm>
                     <a:prstGeom prst="rect">
                       <a:avLst/>
@@ -2890,7 +3013,8 @@
         </w:numPr>
       </w:pPr>
       <w:r>
-        <w:t>Add a separator component to master variation and rollout to all variations</w:t>
+        <w:lastRenderedPageBreak/>
+        <w:t>Update content as necessary by cancelling inheritance as shown</w:t>
       </w:r>
       <w:r>
         <w:br/>
@@ -2900,10 +3024,10 @@
           <w:noProof/>
         </w:rPr>
         <w:drawing>
-          <wp:inline distT="0" distB="0" distL="0" distR="0" wp14:anchorId="0ADF93B7" wp14:editId="3E327978">
-            <wp:extent cx="3948899" cy="1733550"/>
+          <wp:inline distT="0" distB="0" distL="0" distR="0" wp14:anchorId="6686B299" wp14:editId="587E9323">
+            <wp:extent cx="3638550" cy="2019473"/>
             <wp:effectExtent l="0" t="0" r="0" b="0"/>
-            <wp:docPr id="3" name="Picture 3"/>
+            <wp:docPr id="2" name="Picture 2"/>
             <wp:cNvGraphicFramePr>
               <a:graphicFrameLocks xmlns:a="http://schemas.openxmlformats.org/drawingml/2006/main" noChangeAspect="1"/>
             </wp:cNvGraphicFramePr>
@@ -2923,7 +3047,7 @@
                   <pic:spPr>
                     <a:xfrm>
                       <a:off x="0" y="0"/>
-                      <a:ext cx="3955674" cy="1736524"/>
+                      <a:ext cx="3645864" cy="2023532"/>
                     </a:xfrm>
                     <a:prstGeom prst="rect">
                       <a:avLst/>
@@ -2938,6 +3062,18 @@
       <w:r>
         <w:br/>
       </w:r>
+    </w:p>
+    <w:p>
+      <w:pPr>
+        <w:pStyle w:val="ListParagraph"/>
+        <w:numPr>
+          <w:ilvl w:val="0"/>
+          <w:numId w:val="1"/>
+        </w:numPr>
+      </w:pPr>
+      <w:r>
+        <w:t>Add a separator component to master variation and rollout to all variations</w:t>
+      </w:r>
       <w:r>
         <w:br/>
       </w:r>
@@ -2946,10 +3082,10 @@
           <w:noProof/>
         </w:rPr>
         <w:drawing>
-          <wp:inline distT="0" distB="0" distL="0" distR="0" wp14:anchorId="316ACDF5" wp14:editId="696BEFEA">
-            <wp:extent cx="3914297" cy="1377950"/>
+          <wp:inline distT="0" distB="0" distL="0" distR="0" wp14:anchorId="0ADF93B7" wp14:editId="3E327978">
+            <wp:extent cx="3948899" cy="1733550"/>
             <wp:effectExtent l="0" t="0" r="0" b="0"/>
-            <wp:docPr id="4" name="Picture 4"/>
+            <wp:docPr id="3" name="Picture 3"/>
             <wp:cNvGraphicFramePr>
               <a:graphicFrameLocks xmlns:a="http://schemas.openxmlformats.org/drawingml/2006/main" noChangeAspect="1"/>
             </wp:cNvGraphicFramePr>
@@ -2969,6 +3105,52 @@
                   <pic:spPr>
                     <a:xfrm>
                       <a:off x="0" y="0"/>
+                      <a:ext cx="3955674" cy="1736524"/>
+                    </a:xfrm>
+                    <a:prstGeom prst="rect">
+                      <a:avLst/>
+                    </a:prstGeom>
+                  </pic:spPr>
+                </pic:pic>
+              </a:graphicData>
+            </a:graphic>
+          </wp:inline>
+        </w:drawing>
+      </w:r>
+      <w:r>
+        <w:br/>
+      </w:r>
+      <w:r>
+        <w:br/>
+      </w:r>
+      <w:r>
+        <w:rPr>
+          <w:noProof/>
+        </w:rPr>
+        <w:drawing>
+          <wp:inline distT="0" distB="0" distL="0" distR="0" wp14:anchorId="316ACDF5" wp14:editId="696BEFEA">
+            <wp:extent cx="3914297" cy="1377950"/>
+            <wp:effectExtent l="0" t="0" r="0" b="0"/>
+            <wp:docPr id="4" name="Picture 4"/>
+            <wp:cNvGraphicFramePr>
+              <a:graphicFrameLocks xmlns:a="http://schemas.openxmlformats.org/drawingml/2006/main" noChangeAspect="1"/>
+            </wp:cNvGraphicFramePr>
+            <a:graphic xmlns:a="http://schemas.openxmlformats.org/drawingml/2006/main">
+              <a:graphicData uri="http://schemas.openxmlformats.org/drawingml/2006/picture">
+                <pic:pic xmlns:pic="http://schemas.openxmlformats.org/drawingml/2006/picture">
+                  <pic:nvPicPr>
+                    <pic:cNvPr id="1" name=""/>
+                    <pic:cNvPicPr/>
+                  </pic:nvPicPr>
+                  <pic:blipFill>
+                    <a:blip r:embed="rId21"/>
+                    <a:stretch>
+                      <a:fillRect/>
+                    </a:stretch>
+                  </pic:blipFill>
+                  <pic:spPr>
+                    <a:xfrm>
+                      <a:off x="0" y="0"/>
                       <a:ext cx="3935158" cy="1385294"/>
                     </a:xfrm>
                     <a:prstGeom prst="rect">
@@ -3002,7 +3184,7 @@
       <w:pPr>
         <w:pStyle w:val="Heading2"/>
       </w:pPr>
-      <w:bookmarkStart w:id="12" w:name="_Toc111414391"/>
+      <w:bookmarkStart w:id="12" w:name="_Toc111423672"/>
       <w:r>
         <w:t>Custom Experience Fragment Rollout</w:t>
       </w:r>
@@ -3017,7 +3199,7 @@
       <w:pPr>
         <w:pStyle w:val="Heading2"/>
       </w:pPr>
-      <w:bookmarkStart w:id="13" w:name="_Toc111414392"/>
+      <w:bookmarkStart w:id="13" w:name="_Toc111423673"/>
       <w:r>
         <w:t>Approach 1</w:t>
       </w:r>
@@ -4021,7 +4203,7 @@
       <w:pPr>
         <w:pStyle w:val="Heading2"/>
       </w:pPr>
-      <w:bookmarkStart w:id="14" w:name="_Toc111414393"/>
+      <w:bookmarkStart w:id="14" w:name="_Toc111423674"/>
       <w:r>
         <w:t>Approach 2</w:t>
       </w:r>
@@ -4205,7 +4387,7 @@
           <w:rFonts w:eastAsia="Times New Roman"/>
         </w:rPr>
       </w:pPr>
-      <w:bookmarkStart w:id="15" w:name="_Toc111414394"/>
+      <w:bookmarkStart w:id="15" w:name="_Toc111423675"/>
       <w:r>
         <w:rPr>
           <w:rFonts w:eastAsia="Times New Roman"/>
@@ -4219,7 +4401,7 @@
       <w:pPr>
         <w:pStyle w:val="Heading1"/>
       </w:pPr>
-      <w:bookmarkStart w:id="16" w:name="_Toc111414395"/>
+      <w:bookmarkStart w:id="16" w:name="_Toc111423676"/>
       <w:r>
         <w:t>Technical Documentation</w:t>
       </w:r>
@@ -4229,7 +4411,7 @@
       <w:pPr>
         <w:pStyle w:val="Heading2"/>
       </w:pPr>
-      <w:bookmarkStart w:id="17" w:name="_Toc111414396"/>
+      <w:bookmarkStart w:id="17" w:name="_Toc111423677"/>
       <w:r>
         <w:t>Project Creation</w:t>
       </w:r>
@@ -4835,7 +5017,7 @@
       <w:pPr>
         <w:pStyle w:val="Heading2"/>
       </w:pPr>
-      <w:bookmarkStart w:id="18" w:name="_Toc111414397"/>
+      <w:bookmarkStart w:id="18" w:name="_Toc111423678"/>
       <w:r>
         <w:t>Command to deploy the entire project:</w:t>
       </w:r>
@@ -4907,7 +5089,7 @@
       <w:pPr>
         <w:pStyle w:val="Heading2"/>
       </w:pPr>
-      <w:bookmarkStart w:id="19" w:name="_Toc111414398"/>
+      <w:bookmarkStart w:id="19" w:name="_Toc111423679"/>
       <w:r>
         <w:t>Environment:</w:t>
       </w:r>
@@ -5212,6 +5394,95 @@
 <file path=word/numbering.xml><?xml version="1.0" encoding="utf-8"?>
 <w:numbering xmlns:wpc="http://schemas.microsoft.com/office/word/2010/wordprocessingCanvas" xmlns:cx="http://schemas.microsoft.com/office/drawing/2014/chartex" xmlns:cx1="http://schemas.microsoft.com/office/drawing/2015/9/8/chartex" xmlns:cx2="http://schemas.microsoft.com/office/drawing/2015/10/21/chartex" xmlns:cx3="http://schemas.microsoft.com/office/drawing/2016/5/9/chartex" xmlns:cx4="http://schemas.microsoft.com/office/drawing/2016/5/10/chartex" xmlns:cx5="http://schemas.microsoft.com/office/drawing/2016/5/11/chartex" xmlns:cx6="http://schemas.microsoft.com/office/drawing/2016/5/12/chartex" xmlns:cx7="http://schemas.microsoft.com/office/drawing/2016/5/13/chartex" xmlns:cx8="http://schemas.microsoft.com/office/drawing/2016/5/14/chartex" xmlns:mc="http://schemas.openxmlformats.org/markup-compatibility/2006" xmlns:aink="http://schemas.microsoft.com/office/drawing/2016/ink" xmlns:am3d="http://schemas.microsoft.com/office/drawing/2017/model3d" xmlns:o="urn:schemas-microsoft-com:office:office" xmlns:r="http://schemas.openxmlformats.org/officeDocument/2006/relationships" xmlns:m="http://schemas.openxmlformats.org/officeDocument/2006/math" xmlns:v="urn:schemas-microsoft-com:vml" xmlns:wp14="http://schemas.microsoft.com/office/word/2010/wordprocessingDrawing" xmlns:wp="http://schemas.openxmlformats.org/drawingml/2006/wordprocessingDrawing" xmlns:w10="urn:schemas-microsoft-com:office:word" xmlns:w="http://schemas.openxmlformats.org/wordprocessingml/2006/main" xmlns:w14="http://schemas.microsoft.com/office/word/2010/wordml" xmlns:w15="http://schemas.microsoft.com/office/word/2012/wordml" xmlns:w16cex="http://schemas.microsoft.com/office/word/2018/wordml/cex" xmlns:w16cid="http://schemas.microsoft.com/office/word/2016/wordml/cid" xmlns:w16="http://schemas.microsoft.com/office/word/2018/wordml" xmlns:w16sdtdh="http://schemas.microsoft.com/office/word/2020/wordml/sdtdatahash" xmlns:w16se="http://schemas.microsoft.com/office/word/2015/wordml/symex" xmlns:wpg="http://schemas.microsoft.com/office/word/2010/wordprocessingGroup" xmlns:wpi="http://schemas.microsoft.com/office/word/2010/wordprocessingInk" xmlns:wne="http://schemas.microsoft.com/office/word/2006/wordml" xmlns:wps="http://schemas.microsoft.com/office/word/2010/wordprocessingShape" mc:Ignorable="w14 w15 w16se w16cid w16 w16cex w16sdtdh wp14">
   <w:abstractNum w:abstractNumId="0" w15:restartNumberingAfterBreak="0">
+    <w:nsid w:val="0EA46778"/>
+    <w:multiLevelType w:val="hybridMultilevel"/>
+    <w:tmpl w:val="A32C5ED4"/>
+    <w:lvl w:ilvl="0" w:tplc="0409000F">
+      <w:start w:val="1"/>
+      <w:numFmt w:val="decimal"/>
+      <w:lvlText w:val="%1."/>
+      <w:lvlJc w:val="left"/>
+      <w:pPr>
+        <w:ind w:left="720" w:hanging="360"/>
+      </w:pPr>
+      <w:rPr>
+        <w:rFonts w:hint="default"/>
+      </w:rPr>
+    </w:lvl>
+    <w:lvl w:ilvl="1" w:tplc="04090019" w:tentative="1">
+      <w:start w:val="1"/>
+      <w:numFmt w:val="lowerLetter"/>
+      <w:lvlText w:val="%2."/>
+      <w:lvlJc w:val="left"/>
+      <w:pPr>
+        <w:ind w:left="1440" w:hanging="360"/>
+      </w:pPr>
+    </w:lvl>
+    <w:lvl w:ilvl="2" w:tplc="0409001B" w:tentative="1">
+      <w:start w:val="1"/>
+      <w:numFmt w:val="lowerRoman"/>
+      <w:lvlText w:val="%3."/>
+      <w:lvlJc w:val="right"/>
+      <w:pPr>
+        <w:ind w:left="2160" w:hanging="180"/>
+      </w:pPr>
+    </w:lvl>
+    <w:lvl w:ilvl="3" w:tplc="0409000F" w:tentative="1">
+      <w:start w:val="1"/>
+      <w:numFmt w:val="decimal"/>
+      <w:lvlText w:val="%4."/>
+      <w:lvlJc w:val="left"/>
+      <w:pPr>
+        <w:ind w:left="2880" w:hanging="360"/>
+      </w:pPr>
+    </w:lvl>
+    <w:lvl w:ilvl="4" w:tplc="04090019" w:tentative="1">
+      <w:start w:val="1"/>
+      <w:numFmt w:val="lowerLetter"/>
+      <w:lvlText w:val="%5."/>
+      <w:lvlJc w:val="left"/>
+      <w:pPr>
+        <w:ind w:left="3600" w:hanging="360"/>
+      </w:pPr>
+    </w:lvl>
+    <w:lvl w:ilvl="5" w:tplc="0409001B" w:tentative="1">
+      <w:start w:val="1"/>
+      <w:numFmt w:val="lowerRoman"/>
+      <w:lvlText w:val="%6."/>
+      <w:lvlJc w:val="right"/>
+      <w:pPr>
+        <w:ind w:left="4320" w:hanging="180"/>
+      </w:pPr>
+    </w:lvl>
+    <w:lvl w:ilvl="6" w:tplc="0409000F" w:tentative="1">
+      <w:start w:val="1"/>
+      <w:numFmt w:val="decimal"/>
+      <w:lvlText w:val="%7."/>
+      <w:lvlJc w:val="left"/>
+      <w:pPr>
+        <w:ind w:left="5040" w:hanging="360"/>
+      </w:pPr>
+    </w:lvl>
+    <w:lvl w:ilvl="7" w:tplc="04090019" w:tentative="1">
+      <w:start w:val="1"/>
+      <w:numFmt w:val="lowerLetter"/>
+      <w:lvlText w:val="%8."/>
+      <w:lvlJc w:val="left"/>
+      <w:pPr>
+        <w:ind w:left="5760" w:hanging="360"/>
+      </w:pPr>
+    </w:lvl>
+    <w:lvl w:ilvl="8" w:tplc="0409001B" w:tentative="1">
+      <w:start w:val="1"/>
+      <w:numFmt w:val="lowerRoman"/>
+      <w:lvlText w:val="%9."/>
+      <w:lvlJc w:val="right"/>
+      <w:pPr>
+        <w:ind w:left="6480" w:hanging="180"/>
+      </w:pPr>
+    </w:lvl>
+  </w:abstractNum>
+  <w:abstractNum w:abstractNumId="1" w15:restartNumberingAfterBreak="0">
     <w:nsid w:val="312C1135"/>
     <w:multiLevelType w:val="hybridMultilevel"/>
     <w:tmpl w:val="C6EE1AB0"/>
@@ -5301,7 +5572,7 @@
       </w:pPr>
     </w:lvl>
   </w:abstractNum>
-  <w:abstractNum w:abstractNumId="1" w15:restartNumberingAfterBreak="0">
+  <w:abstractNum w:abstractNumId="2" w15:restartNumberingAfterBreak="0">
     <w:nsid w:val="477E6960"/>
     <w:multiLevelType w:val="hybridMultilevel"/>
     <w:tmpl w:val="17905D60"/>
@@ -5414,7 +5685,7 @@
       </w:rPr>
     </w:lvl>
   </w:abstractNum>
-  <w:abstractNum w:abstractNumId="2" w15:restartNumberingAfterBreak="0">
+  <w:abstractNum w:abstractNumId="3" w15:restartNumberingAfterBreak="0">
     <w:nsid w:val="4B071632"/>
     <w:multiLevelType w:val="hybridMultilevel"/>
     <w:tmpl w:val="09961D38"/>
@@ -5503,7 +5774,7 @@
       </w:pPr>
     </w:lvl>
   </w:abstractNum>
-  <w:abstractNum w:abstractNumId="3" w15:restartNumberingAfterBreak="0">
+  <w:abstractNum w:abstractNumId="4" w15:restartNumberingAfterBreak="0">
     <w:nsid w:val="4BAE0933"/>
     <w:multiLevelType w:val="hybridMultilevel"/>
     <w:tmpl w:val="59B6F02C"/>
@@ -5594,7 +5865,7 @@
       </w:pPr>
     </w:lvl>
   </w:abstractNum>
-  <w:abstractNum w:abstractNumId="4" w15:restartNumberingAfterBreak="0">
+  <w:abstractNum w:abstractNumId="5" w15:restartNumberingAfterBreak="0">
     <w:nsid w:val="54AA5381"/>
     <w:multiLevelType w:val="hybridMultilevel"/>
     <w:tmpl w:val="FB5ED670"/>
@@ -5707,10 +5978,10 @@
       </w:rPr>
     </w:lvl>
   </w:abstractNum>
-  <w:abstractNum w:abstractNumId="5" w15:restartNumberingAfterBreak="0">
-    <w:nsid w:val="6775307F"/>
+  <w:abstractNum w:abstractNumId="6" w15:restartNumberingAfterBreak="0">
+    <w:nsid w:val="589C1E52"/>
     <w:multiLevelType w:val="hybridMultilevel"/>
-    <w:tmpl w:val="5CB06990"/>
+    <w:tmpl w:val="74764178"/>
     <w:lvl w:ilvl="0" w:tplc="0409000F">
       <w:start w:val="1"/>
       <w:numFmt w:val="decimal"/>
@@ -5796,23 +6067,118 @@
       </w:pPr>
     </w:lvl>
   </w:abstractNum>
+  <w:abstractNum w:abstractNumId="7" w15:restartNumberingAfterBreak="0">
+    <w:nsid w:val="6775307F"/>
+    <w:multiLevelType w:val="hybridMultilevel"/>
+    <w:tmpl w:val="5CB06990"/>
+    <w:lvl w:ilvl="0" w:tplc="0409000F">
+      <w:start w:val="1"/>
+      <w:numFmt w:val="decimal"/>
+      <w:lvlText w:val="%1."/>
+      <w:lvlJc w:val="left"/>
+      <w:pPr>
+        <w:ind w:left="720" w:hanging="360"/>
+      </w:pPr>
+      <w:rPr>
+        <w:rFonts w:hint="default"/>
+      </w:rPr>
+    </w:lvl>
+    <w:lvl w:ilvl="1" w:tplc="04090019" w:tentative="1">
+      <w:start w:val="1"/>
+      <w:numFmt w:val="lowerLetter"/>
+      <w:lvlText w:val="%2."/>
+      <w:lvlJc w:val="left"/>
+      <w:pPr>
+        <w:ind w:left="1440" w:hanging="360"/>
+      </w:pPr>
+    </w:lvl>
+    <w:lvl w:ilvl="2" w:tplc="0409001B" w:tentative="1">
+      <w:start w:val="1"/>
+      <w:numFmt w:val="lowerRoman"/>
+      <w:lvlText w:val="%3."/>
+      <w:lvlJc w:val="right"/>
+      <w:pPr>
+        <w:ind w:left="2160" w:hanging="180"/>
+      </w:pPr>
+    </w:lvl>
+    <w:lvl w:ilvl="3" w:tplc="0409000F" w:tentative="1">
+      <w:start w:val="1"/>
+      <w:numFmt w:val="decimal"/>
+      <w:lvlText w:val="%4."/>
+      <w:lvlJc w:val="left"/>
+      <w:pPr>
+        <w:ind w:left="2880" w:hanging="360"/>
+      </w:pPr>
+    </w:lvl>
+    <w:lvl w:ilvl="4" w:tplc="04090019" w:tentative="1">
+      <w:start w:val="1"/>
+      <w:numFmt w:val="lowerLetter"/>
+      <w:lvlText w:val="%5."/>
+      <w:lvlJc w:val="left"/>
+      <w:pPr>
+        <w:ind w:left="3600" w:hanging="360"/>
+      </w:pPr>
+    </w:lvl>
+    <w:lvl w:ilvl="5" w:tplc="0409001B" w:tentative="1">
+      <w:start w:val="1"/>
+      <w:numFmt w:val="lowerRoman"/>
+      <w:lvlText w:val="%6."/>
+      <w:lvlJc w:val="right"/>
+      <w:pPr>
+        <w:ind w:left="4320" w:hanging="180"/>
+      </w:pPr>
+    </w:lvl>
+    <w:lvl w:ilvl="6" w:tplc="0409000F" w:tentative="1">
+      <w:start w:val="1"/>
+      <w:numFmt w:val="decimal"/>
+      <w:lvlText w:val="%7."/>
+      <w:lvlJc w:val="left"/>
+      <w:pPr>
+        <w:ind w:left="5040" w:hanging="360"/>
+      </w:pPr>
+    </w:lvl>
+    <w:lvl w:ilvl="7" w:tplc="04090019" w:tentative="1">
+      <w:start w:val="1"/>
+      <w:numFmt w:val="lowerLetter"/>
+      <w:lvlText w:val="%8."/>
+      <w:lvlJc w:val="left"/>
+      <w:pPr>
+        <w:ind w:left="5760" w:hanging="360"/>
+      </w:pPr>
+    </w:lvl>
+    <w:lvl w:ilvl="8" w:tplc="0409001B" w:tentative="1">
+      <w:start w:val="1"/>
+      <w:numFmt w:val="lowerRoman"/>
+      <w:lvlText w:val="%9."/>
+      <w:lvlJc w:val="right"/>
+      <w:pPr>
+        <w:ind w:left="6480" w:hanging="180"/>
+      </w:pPr>
+    </w:lvl>
+  </w:abstractNum>
   <w:num w:numId="1">
+    <w:abstractNumId w:val="7"/>
+  </w:num>
+  <w:num w:numId="2">
     <w:abstractNumId w:val="5"/>
   </w:num>
-  <w:num w:numId="2">
+  <w:num w:numId="3">
+    <w:abstractNumId w:val="2"/>
+  </w:num>
+  <w:num w:numId="4">
+    <w:abstractNumId w:val="3"/>
+  </w:num>
+  <w:num w:numId="5">
+    <w:abstractNumId w:val="1"/>
+  </w:num>
+  <w:num w:numId="6">
     <w:abstractNumId w:val="4"/>
   </w:num>
-  <w:num w:numId="3">
-    <w:abstractNumId w:val="1"/>
-  </w:num>
-  <w:num w:numId="4">
-    <w:abstractNumId w:val="2"/>
-  </w:num>
-  <w:num w:numId="5">
+  <w:num w:numId="7">
     <w:abstractNumId w:val="0"/>
   </w:num>
-  <w:num w:numId="6">
-    <w:abstractNumId w:val="3"/>
+  <w:num w:numId="8">
+    <w:abstractNumId w:val="6"/>
   </w:num>
 </w:numbering>
 </file>

</xml_diff>